<commit_message>
project tranfer2 on github
</commit_message>
<xml_diff>
--- a/Documentation +(github link)/DashBoard-Specification document.docx
+++ b/Documentation +(github link)/DashBoard-Specification document.docx
@@ -28,6 +28,63 @@
     </w:p>
     <w:p>
       <w:pPr>
+        <w:jc w:val="center"/>
+        <w:rPr>
+          <w:b/>
+          <w:bCs/>
+          <w:sz w:val="22"/>
+          <w:szCs w:val="22"/>
+          <w:u w:val="single"/>
+          <w:lang w:val="en-US"/>
+        </w:rPr>
+      </w:pPr>
+      <w:r>
+        <w:rPr>
+          <w:b/>
+          <w:bCs/>
+          <w:sz w:val="22"/>
+          <w:szCs w:val="22"/>
+          <w:u w:val="single"/>
+          <w:lang w:val="en-US"/>
+        </w:rPr>
+        <w:t>Conducted by COCURON</w:t>
+      </w:r>
+      <w:r>
+        <w:rPr>
+          <w:b/>
+          <w:bCs/>
+          <w:sz w:val="22"/>
+          <w:szCs w:val="22"/>
+          <w:u w:val="single"/>
+          <w:lang w:val="en-US"/>
+        </w:rPr>
+        <w:t xml:space="preserve"> Morgane</w:t>
+      </w:r>
+      <w:r>
+        <w:rPr>
+          <w:b/>
+          <w:bCs/>
+          <w:sz w:val="22"/>
+          <w:szCs w:val="22"/>
+          <w:u w:val="single"/>
+          <w:lang w:val="en-US"/>
+        </w:rPr>
+        <w:t xml:space="preserve">, </w:t>
+      </w:r>
+      <w:r>
+        <w:rPr>
+          <w:b/>
+          <w:bCs/>
+          <w:sz w:val="22"/>
+          <w:szCs w:val="22"/>
+          <w:u w:val="single"/>
+          <w:lang w:val="en-US"/>
+        </w:rPr>
+        <w:t>BROSSIER Léandre, SKANDERI Elyes, BOURDET Caroline, EL AYOUBI Hilal, FIGARD Clément</w:t>
+      </w:r>
+    </w:p>
+    <w:p>
+      <w:pPr>
         <w:rPr>
           <w:lang w:val="en-US"/>
         </w:rPr>
@@ -332,6 +389,7 @@
         </w:numPr>
       </w:pPr>
       <w:r>
+        <w:lastRenderedPageBreak/>
         <w:t>Environmental trends (CO2 emissions, temperature rise, renewable energy adoption)</w:t>
       </w:r>
     </w:p>
@@ -349,7 +407,6 @@
         <w:rPr>
           <w:lang w:val="en-US"/>
         </w:rPr>
-        <w:lastRenderedPageBreak/>
         <w:t>Correlation between health/lifestyle factors and insurance premiums</w:t>
       </w:r>
     </w:p>
@@ -358,6 +415,7 @@
         <w:rPr>
           <w:b/>
           <w:bCs/>
+          <w:lang w:val="en-GB"/>
         </w:rPr>
       </w:pPr>
     </w:p>
@@ -506,6 +564,7 @@
         <w:rPr>
           <w:b/>
           <w:bCs/>
+          <w:lang w:val="en-GB"/>
         </w:rPr>
       </w:pPr>
     </w:p>
@@ -748,6 +807,7 @@
           <w:bCs/>
           <w:lang w:val="en-US"/>
         </w:rPr>
+        <w:lastRenderedPageBreak/>
         <w:t>Detailed Insights</w:t>
       </w:r>
       <w:r>
@@ -796,7 +856,6 @@
         <w:rPr>
           <w:lang w:val="en-US"/>
         </w:rPr>
-        <w:lastRenderedPageBreak/>
         <w:t xml:space="preserve">Provide </w:t>
       </w:r>
       <w:r>
@@ -958,6 +1017,7 @@
         <w:rPr>
           <w:b/>
           <w:bCs/>
+          <w:lang w:val="en-GB"/>
         </w:rPr>
       </w:pPr>
     </w:p>

</xml_diff>